<commit_message>
Create matrix that contains all the filters, and modulate corretly the signal, and plot all these in seconds
</commit_message>
<xml_diff>
--- a/rapport.docx
+++ b/rapport.docx
@@ -116,6 +116,7 @@
         <w:t>Emetteur</w:t>
       </w:r>
     </w:p>
+    <w:p/>
     <w:p>
       <w:pPr>
         <w:rPr>
@@ -173,7 +174,8 @@
     <w:p>
       <w:pPr>
         <w:rPr>
-          <w:lang w:eastAsia="zh-CN"/>
+          <w:rFonts w:ascii="Courier New" w:hAnsi="Courier New" w:cs="Courier New"/>
+          <w:color w:val="000000"/>
         </w:rPr>
       </w:pPr>
       <w:r>
@@ -223,6 +225,153 @@
             </a:graphic>
           </wp:inline>
         </w:drawing>
+      </w:r>
+      <w:r>
+        <w:rPr>
+          <w:rFonts w:ascii="Courier New" w:hAnsi="Courier New" w:cs="Courier New"/>
+          <w:color w:val="000000"/>
+        </w:rPr>
+        <w:t xml:space="preserve">   </w:t>
+      </w:r>
+    </w:p>
+    <w:p>
+      <w:pPr>
+        <w:ind w:left="1416"/>
+        <w:rPr>
+          <w:rFonts w:ascii="Courier New" w:hAnsi="Courier New" w:cs="Courier New"/>
+          <w:color w:val="000000"/>
+        </w:rPr>
+      </w:pPr>
+      <w:r>
+        <w:rPr>
+          <w:rFonts w:ascii="Courier New" w:hAnsi="Courier New" w:cs="Courier New"/>
+          <w:color w:val="000000"/>
+        </w:rPr>
+        <w:t>S</w:t>
+      </w:r>
+      <w:r>
+        <w:rPr>
+          <w:rFonts w:ascii="Courier New" w:hAnsi="Courier New" w:cs="Courier New"/>
+          <w:color w:val="000000"/>
+        </w:rPr>
+        <w:t>ymboles de la séquence</w:t>
+      </w:r>
+      <w:r>
+        <w:rPr>
+          <w:rFonts w:ascii="Courier New" w:hAnsi="Courier New" w:cs="Courier New"/>
+          <w:color w:val="000000"/>
+        </w:rPr>
+        <w:t xml:space="preserve"> </w:t>
+      </w:r>
+      <w:r>
+        <w:rPr>
+          <w:rFonts w:ascii="Courier New" w:hAnsi="Courier New" w:cs="Courier New"/>
+          <w:color w:val="000000"/>
+        </w:rPr>
+        <w:t>[1,0,1,</w:t>
+      </w:r>
+      <w:r>
+        <w:rPr>
+          <w:rFonts w:ascii="Courier New" w:hAnsi="Courier New" w:cs="Courier New"/>
+          <w:color w:val="000000"/>
+        </w:rPr>
+        <w:t>1</w:t>
+      </w:r>
+      <w:r>
+        <w:rPr>
+          <w:rFonts w:ascii="Courier New" w:hAnsi="Courier New" w:cs="Courier New"/>
+          <w:color w:val="000000"/>
+        </w:rPr>
+        <w:t>,0</w:t>
+      </w:r>
+      <w:r>
+        <w:rPr>
+          <w:rFonts w:ascii="Courier New" w:hAnsi="Courier New" w:cs="Courier New"/>
+          <w:color w:val="000000"/>
+        </w:rPr>
+        <w:t>,</w:t>
+      </w:r>
+      <w:r>
+        <w:rPr>
+          <w:rFonts w:ascii="Courier New" w:hAnsi="Courier New" w:cs="Courier New"/>
+          <w:color w:val="000000"/>
+        </w:rPr>
+        <w:t>0,1,1,0]</w:t>
+      </w:r>
+      <w:r>
+        <w:rPr>
+          <w:rFonts w:ascii="Courier New" w:hAnsi="Courier New" w:cs="Courier New"/>
+          <w:color w:val="000000"/>
+        </w:rPr>
+        <w:t xml:space="preserve"> à </w:t>
+      </w:r>
+      <w:r>
+        <w:rPr>
+          <w:rFonts w:ascii="Courier New" w:hAnsi="Courier New" w:cs="Courier New"/>
+          <w:color w:val="000000"/>
+        </w:rPr>
+        <w:br/>
+      </w:r>
+      <w:r>
+        <w:rPr>
+          <w:rFonts w:ascii="Courier New" w:hAnsi="Courier New" w:cs="Courier New"/>
+          <w:color w:val="000000"/>
+        </w:rPr>
+        <w:t>la sortie du FIR</w:t>
+      </w:r>
+      <w:r>
+        <w:rPr>
+          <w:rFonts w:ascii="Courier New" w:hAnsi="Courier New" w:cs="Courier New"/>
+          <w:color w:val="000000"/>
+        </w:rPr>
+        <w:t xml:space="preserve"> de base</w:t>
+      </w:r>
+    </w:p>
+    <w:p>
+      <w:pPr>
+        <w:rPr>
+          <w:lang w:eastAsia="zh-CN"/>
+        </w:rPr>
+      </w:pPr>
+    </w:p>
+    <w:p>
+      <w:pPr>
+        <w:rPr>
+          <w:lang w:eastAsia="zh-CN"/>
+        </w:rPr>
+      </w:pPr>
+    </w:p>
+    <w:p>
+      <w:pPr>
+        <w:rPr>
+          <w:lang w:eastAsia="zh-CN"/>
+        </w:rPr>
+      </w:pPr>
+    </w:p>
+    <w:p>
+      <w:pPr>
+        <w:rPr>
+          <w:sz w:val="26"/>
+          <w:szCs w:val="26"/>
+          <w:lang w:eastAsia="zh-CN"/>
+        </w:rPr>
+      </w:pPr>
+    </w:p>
+    <w:p>
+      <w:pPr>
+        <w:rPr>
+          <w:sz w:val="28"/>
+          <w:szCs w:val="28"/>
+          <w:lang w:eastAsia="zh-CN"/>
+        </w:rPr>
+      </w:pPr>
+      <w:r>
+        <w:rPr>
+          <w:sz w:val="24"/>
+          <w:szCs w:val="24"/>
+          <w:lang w:eastAsia="zh-CN"/>
+        </w:rPr>
+        <w:t xml:space="preserve"> </w:t>
       </w:r>
     </w:p>
     <w:p>
@@ -800,6 +949,17 @@
       <w:szCs w:val="32"/>
     </w:rPr>
   </w:style>
+  <w:style w:type="character" w:styleId="Emphasis">
+    <w:name w:val="Emphasis"/>
+    <w:basedOn w:val="DefaultParagraphFont"/>
+    <w:uiPriority w:val="20"/>
+    <w:qFormat/>
+    <w:rsid w:val="008F3DEE"/>
+    <w:rPr>
+      <w:i/>
+      <w:iCs/>
+    </w:rPr>
+  </w:style>
 </w:styles>
 </file>
 

</xml_diff>

<commit_message>
change filter to chebyshev and add function calls
</commit_message>
<xml_diff>
--- a/rapport.docx
+++ b/rapport.docx
@@ -1,6 +1,6 @@
 
 <file path=word/document.xml><?xml version="1.0" encoding="utf-8"?>
-<w:document xmlns:wpc="http://schemas.microsoft.com/office/word/2010/wordprocessingCanvas" xmlns:cx="http://schemas.microsoft.com/office/drawing/2014/chartex" xmlns:cx1="http://schemas.microsoft.com/office/drawing/2015/9/8/chartex" xmlns:cx2="http://schemas.microsoft.com/office/drawing/2015/10/21/chartex" xmlns:cx3="http://schemas.microsoft.com/office/drawing/2016/5/9/chartex" xmlns:cx4="http://schemas.microsoft.com/office/drawing/2016/5/10/chartex" xmlns:cx5="http://schemas.microsoft.com/office/drawing/2016/5/11/chartex" xmlns:cx6="http://schemas.microsoft.com/office/drawing/2016/5/12/chartex" xmlns:cx7="http://schemas.microsoft.com/office/drawing/2016/5/13/chartex" xmlns:cx8="http://schemas.microsoft.com/office/drawing/2016/5/14/chartex" xmlns:mc="http://schemas.openxmlformats.org/markup-compatibility/2006" xmlns:aink="http://schemas.microsoft.com/office/drawing/2016/ink" xmlns:am3d="http://schemas.microsoft.com/office/drawing/2017/model3d" xmlns:o="urn:schemas-microsoft-com:office:office" xmlns:r="http://schemas.openxmlformats.org/officeDocument/2006/relationships" xmlns:m="http://schemas.openxmlformats.org/officeDocument/2006/math" xmlns:v="urn:schemas-microsoft-com:vml" xmlns:wp14="http://schemas.microsoft.com/office/word/2010/wordprocessingDrawing" xmlns:wp="http://schemas.openxmlformats.org/drawingml/2006/wordprocessingDrawing" xmlns:w10="urn:schemas-microsoft-com:office:word" xmlns:w="http://schemas.openxmlformats.org/wordprocessingml/2006/main" xmlns:w14="http://schemas.microsoft.com/office/word/2010/wordml" xmlns:w15="http://schemas.microsoft.com/office/word/2012/wordml" xmlns:w16cex="http://schemas.microsoft.com/office/word/2018/wordml/cex" xmlns:w16cid="http://schemas.microsoft.com/office/word/2016/wordml/cid" xmlns:w16="http://schemas.microsoft.com/office/word/2018/wordml" xmlns:w16se="http://schemas.microsoft.com/office/word/2015/wordml/symex" xmlns:wpg="http://schemas.microsoft.com/office/word/2010/wordprocessingGroup" xmlns:wpi="http://schemas.microsoft.com/office/word/2010/wordprocessingInk" xmlns:wne="http://schemas.microsoft.com/office/word/2006/wordml" xmlns:wps="http://schemas.microsoft.com/office/word/2010/wordprocessingShape" mc:Ignorable="w14 w15 w16se w16cid w16 w16cex wp14">
+<w:document xmlns:wpc="http://schemas.microsoft.com/office/word/2010/wordprocessingCanvas" xmlns:cx="http://schemas.microsoft.com/office/drawing/2014/chartex" xmlns:cx1="http://schemas.microsoft.com/office/drawing/2015/9/8/chartex" xmlns:cx2="http://schemas.microsoft.com/office/drawing/2015/10/21/chartex" xmlns:cx3="http://schemas.microsoft.com/office/drawing/2016/5/9/chartex" xmlns:cx4="http://schemas.microsoft.com/office/drawing/2016/5/10/chartex" xmlns:cx5="http://schemas.microsoft.com/office/drawing/2016/5/11/chartex" xmlns:cx6="http://schemas.microsoft.com/office/drawing/2016/5/12/chartex" xmlns:cx7="http://schemas.microsoft.com/office/drawing/2016/5/13/chartex" xmlns:cx8="http://schemas.microsoft.com/office/drawing/2016/5/14/chartex" xmlns:mc="http://schemas.openxmlformats.org/markup-compatibility/2006" xmlns:aink="http://schemas.microsoft.com/office/drawing/2016/ink" xmlns:am3d="http://schemas.microsoft.com/office/drawing/2017/model3d" xmlns:o="urn:schemas-microsoft-com:office:office" xmlns:r="http://schemas.openxmlformats.org/officeDocument/2006/relationships" xmlns:m="http://schemas.openxmlformats.org/officeDocument/2006/math" xmlns:v="urn:schemas-microsoft-com:vml" xmlns:wp14="http://schemas.microsoft.com/office/word/2010/wordprocessingDrawing" xmlns:wp="http://schemas.openxmlformats.org/drawingml/2006/wordprocessingDrawing" xmlns:w10="urn:schemas-microsoft-com:office:word" xmlns:w="http://schemas.openxmlformats.org/wordprocessingml/2006/main" xmlns:w14="http://schemas.microsoft.com/office/word/2010/wordml" xmlns:w15="http://schemas.microsoft.com/office/word/2012/wordml" xmlns:w16cid="http://schemas.microsoft.com/office/word/2016/wordml/cid" xmlns:w16se="http://schemas.microsoft.com/office/word/2015/wordml/symex" xmlns:wpg="http://schemas.microsoft.com/office/word/2010/wordprocessingGroup" xmlns:wpi="http://schemas.microsoft.com/office/word/2010/wordprocessingInk" xmlns:wne="http://schemas.microsoft.com/office/word/2006/wordml" xmlns:wps="http://schemas.microsoft.com/office/word/2010/wordprocessingShape" mc:Ignorable="w14 w15 w16se w16cid wp14">
   <w:body>
     <w:p>
       <w:pPr>
@@ -18,25 +18,7 @@
           <w:bCs/>
           <w:u w:val="single"/>
         </w:rPr>
-        <w:t xml:space="preserve">Techniques de transmission et traitement du </w:t>
-      </w:r>
-      <w:proofErr w:type="gramStart"/>
-      <w:r>
-        <w:rPr>
-          <w:b/>
-          <w:bCs/>
-          <w:u w:val="single"/>
-        </w:rPr>
-        <w:t>signal:</w:t>
-      </w:r>
-      <w:proofErr w:type="gramEnd"/>
-      <w:r>
-        <w:rPr>
-          <w:b/>
-          <w:bCs/>
-          <w:u w:val="single"/>
-        </w:rPr>
-        <w:t xml:space="preserve"> </w:t>
+        <w:t xml:space="preserve">Techniques de transmission et traitement du signal: </w:t>
       </w:r>
       <w:r>
         <w:rPr>
@@ -261,49 +243,7 @@
           <w:rFonts w:ascii="Courier New" w:hAnsi="Courier New" w:cs="Courier New"/>
           <w:color w:val="000000"/>
         </w:rPr>
-        <w:t xml:space="preserve"> </w:t>
-      </w:r>
-      <w:r>
-        <w:rPr>
-          <w:rFonts w:ascii="Courier New" w:hAnsi="Courier New" w:cs="Courier New"/>
-          <w:color w:val="000000"/>
-        </w:rPr>
-        <w:t>[1,0,1,</w:t>
-      </w:r>
-      <w:r>
-        <w:rPr>
-          <w:rFonts w:ascii="Courier New" w:hAnsi="Courier New" w:cs="Courier New"/>
-          <w:color w:val="000000"/>
-        </w:rPr>
-        <w:t>1</w:t>
-      </w:r>
-      <w:r>
-        <w:rPr>
-          <w:rFonts w:ascii="Courier New" w:hAnsi="Courier New" w:cs="Courier New"/>
-          <w:color w:val="000000"/>
-        </w:rPr>
-        <w:t>,0</w:t>
-      </w:r>
-      <w:r>
-        <w:rPr>
-          <w:rFonts w:ascii="Courier New" w:hAnsi="Courier New" w:cs="Courier New"/>
-          <w:color w:val="000000"/>
-        </w:rPr>
-        <w:t>,</w:t>
-      </w:r>
-      <w:r>
-        <w:rPr>
-          <w:rFonts w:ascii="Courier New" w:hAnsi="Courier New" w:cs="Courier New"/>
-          <w:color w:val="000000"/>
-        </w:rPr>
-        <w:t>0,1,1,0]</w:t>
-      </w:r>
-      <w:r>
-        <w:rPr>
-          <w:rFonts w:ascii="Courier New" w:hAnsi="Courier New" w:cs="Courier New"/>
-          <w:color w:val="000000"/>
-        </w:rPr>
-        <w:t xml:space="preserve"> à </w:t>
+        <w:t xml:space="preserve"> [1,0,1,1,0,0,1,1,0] à </w:t>
       </w:r>
       <w:r>
         <w:rPr>
@@ -460,6 +400,61 @@
     </w:p>
     <w:p>
       <w:pPr>
+        <w:pStyle w:val="Heading2"/>
+      </w:pPr>
+      <w:r>
+        <w:t>Choix du filtre analogique :</w:t>
+      </w:r>
+    </w:p>
+    <w:p>
+      <w:pPr>
+        <w:pStyle w:val="Heading3"/>
+      </w:pPr>
+      <w:r>
+        <w:t>Choix de l’ordre du filtre :</w:t>
+      </w:r>
+    </w:p>
+    <w:p>
+      <w:pPr>
+        <w:pStyle w:val="Heading3"/>
+      </w:pPr>
+    </w:p>
+    <w:p>
+      <w:pPr>
+        <w:pStyle w:val="Heading3"/>
+      </w:pPr>
+      <w:r>
+        <w:t>Choix du type de filtre :</w:t>
+      </w:r>
+    </w:p>
+    <w:p/>
+    <w:p>
+      <w:pPr>
+        <w:pStyle w:val="Heading3"/>
+      </w:pPr>
+      <w:r>
+        <w:t>Choix des fréquences de coupure ou bandes passantes :</w:t>
+      </w:r>
+    </w:p>
+    <w:p/>
+    <w:p>
+      <w:pPr>
+        <w:pStyle w:val="Heading3"/>
+      </w:pPr>
+      <w:r>
+        <w:t>Séparation des canaux</w:t>
+      </w:r>
+    </w:p>
+    <w:p>
+      <w:r>
+        <w:t xml:space="preserve">Pour retrouver les canaux séparés, il suffit d’effectuer le produit de convolution entre la fonction de transfert du filtre et le signal à filtrer. </w:t>
+      </w:r>
+    </w:p>
+    <w:p>
+      <w:pPr>
+        <w:tabs>
+          <w:tab w:val="left" w:pos="3372"/>
+        </w:tabs>
         <w:rPr>
           <w:u w:val="single"/>
         </w:rPr>
@@ -490,7 +485,7 @@
 </file>
 
 <file path=word/styles.xml><?xml version="1.0" encoding="utf-8"?>
-<w:styles xmlns:mc="http://schemas.openxmlformats.org/markup-compatibility/2006" xmlns:r="http://schemas.openxmlformats.org/officeDocument/2006/relationships" xmlns:w="http://schemas.openxmlformats.org/wordprocessingml/2006/main" xmlns:w14="http://schemas.microsoft.com/office/word/2010/wordml" xmlns:w15="http://schemas.microsoft.com/office/word/2012/wordml" xmlns:w16cex="http://schemas.microsoft.com/office/word/2018/wordml/cex" xmlns:w16cid="http://schemas.microsoft.com/office/word/2016/wordml/cid" xmlns:w16="http://schemas.microsoft.com/office/word/2018/wordml" xmlns:w16se="http://schemas.microsoft.com/office/word/2015/wordml/symex" mc:Ignorable="w14 w15 w16se w16cid w16 w16cex">
+<w:styles xmlns:mc="http://schemas.openxmlformats.org/markup-compatibility/2006" xmlns:r="http://schemas.openxmlformats.org/officeDocument/2006/relationships" xmlns:w="http://schemas.openxmlformats.org/wordprocessingml/2006/main" xmlns:w14="http://schemas.microsoft.com/office/word/2010/wordml" xmlns:w15="http://schemas.microsoft.com/office/word/2012/wordml" xmlns:w16cid="http://schemas.microsoft.com/office/word/2016/wordml/cid" xmlns:w16se="http://schemas.microsoft.com/office/word/2015/wordml/symex" mc:Ignorable="w14 w15 w16se w16cid">
   <w:docDefaults>
     <w:rPrDefault>
       <w:rPr>
@@ -909,6 +904,50 @@
       <w:szCs w:val="32"/>
     </w:rPr>
   </w:style>
+  <w:style w:type="paragraph" w:styleId="Heading2">
+    <w:name w:val="heading 2"/>
+    <w:basedOn w:val="Normal"/>
+    <w:next w:val="Normal"/>
+    <w:link w:val="Heading2Char"/>
+    <w:uiPriority w:val="9"/>
+    <w:unhideWhenUsed/>
+    <w:qFormat/>
+    <w:rsid w:val="000E37D6"/>
+    <w:pPr>
+      <w:keepNext/>
+      <w:keepLines/>
+      <w:spacing w:before="40" w:after="0"/>
+      <w:outlineLvl w:val="1"/>
+    </w:pPr>
+    <w:rPr>
+      <w:rFonts w:asciiTheme="majorHAnsi" w:eastAsiaTheme="majorEastAsia" w:hAnsiTheme="majorHAnsi" w:cstheme="majorBidi"/>
+      <w:color w:val="2F5496" w:themeColor="accent1" w:themeShade="BF"/>
+      <w:sz w:val="26"/>
+      <w:szCs w:val="26"/>
+    </w:rPr>
+  </w:style>
+  <w:style w:type="paragraph" w:styleId="Heading3">
+    <w:name w:val="heading 3"/>
+    <w:basedOn w:val="Normal"/>
+    <w:next w:val="Normal"/>
+    <w:link w:val="Heading3Char"/>
+    <w:uiPriority w:val="9"/>
+    <w:unhideWhenUsed/>
+    <w:qFormat/>
+    <w:rsid w:val="000E37D6"/>
+    <w:pPr>
+      <w:keepNext/>
+      <w:keepLines/>
+      <w:spacing w:before="40" w:after="0"/>
+      <w:outlineLvl w:val="2"/>
+    </w:pPr>
+    <w:rPr>
+      <w:rFonts w:asciiTheme="majorHAnsi" w:eastAsiaTheme="majorEastAsia" w:hAnsiTheme="majorHAnsi" w:cstheme="majorBidi"/>
+      <w:color w:val="1F3763" w:themeColor="accent1" w:themeShade="7F"/>
+      <w:sz w:val="24"/>
+      <w:szCs w:val="24"/>
+    </w:rPr>
+  </w:style>
   <w:style w:type="character" w:default="1" w:styleId="DefaultParagraphFont">
     <w:name w:val="Default Paragraph Font"/>
     <w:uiPriority w:val="1"/>
@@ -958,6 +997,32 @@
     <w:rPr>
       <w:i/>
       <w:iCs/>
+    </w:rPr>
+  </w:style>
+  <w:style w:type="character" w:customStyle="1" w:styleId="Heading2Char">
+    <w:name w:val="Heading 2 Char"/>
+    <w:basedOn w:val="DefaultParagraphFont"/>
+    <w:link w:val="Heading2"/>
+    <w:uiPriority w:val="9"/>
+    <w:rsid w:val="000E37D6"/>
+    <w:rPr>
+      <w:rFonts w:asciiTheme="majorHAnsi" w:eastAsiaTheme="majorEastAsia" w:hAnsiTheme="majorHAnsi" w:cstheme="majorBidi"/>
+      <w:color w:val="2F5496" w:themeColor="accent1" w:themeShade="BF"/>
+      <w:sz w:val="26"/>
+      <w:szCs w:val="26"/>
+    </w:rPr>
+  </w:style>
+  <w:style w:type="character" w:customStyle="1" w:styleId="Heading3Char">
+    <w:name w:val="Heading 3 Char"/>
+    <w:basedOn w:val="DefaultParagraphFont"/>
+    <w:link w:val="Heading3"/>
+    <w:uiPriority w:val="9"/>
+    <w:rsid w:val="000E37D6"/>
+    <w:rPr>
+      <w:rFonts w:asciiTheme="majorHAnsi" w:eastAsiaTheme="majorEastAsia" w:hAnsiTheme="majorHAnsi" w:cstheme="majorBidi"/>
+      <w:color w:val="1F3763" w:themeColor="accent1" w:themeShade="7F"/>
+      <w:sz w:val="24"/>
+      <w:szCs w:val="24"/>
     </w:rPr>
   </w:style>
 </w:styles>

</xml_diff>